<commit_message>
Die Dokumentationen für das Gameprojekt
</commit_message>
<xml_diff>
--- a/Tagesjournal.docx
+++ b/Tagesjournal.docx
@@ -43,7 +43,15 @@
           </w:tcPr>
           <w:p>
             <w:r>
-              <w:t>Zeit (tatsächlicht)</w:t>
+              <w:t>Zeit (</w:t>
+            </w:r>
+            <w:proofErr w:type="spellStart"/>
+            <w:r>
+              <w:t>tatsächlicht</w:t>
+            </w:r>
+            <w:proofErr w:type="spellEnd"/>
+            <w:r>
+              <w:t>)</w:t>
             </w:r>
           </w:p>
         </w:tc>
@@ -75,8 +83,13 @@
           </w:tcPr>
           <w:p>
             <w:r>
-              <w:t>Aufgabe 1-3 GitHub einführung</w:t>
-            </w:r>
+              <w:t xml:space="preserve">Aufgabe 1-3 GitHub </w:t>
+            </w:r>
+            <w:proofErr w:type="spellStart"/>
+            <w:r>
+              <w:t>einführung</w:t>
+            </w:r>
+            <w:proofErr w:type="spellEnd"/>
           </w:p>
         </w:tc>
       </w:tr>
@@ -97,8 +110,13 @@
           </w:tcPr>
           <w:p>
             <w:r>
-              <w:t>Aufgabe 1-3 GitHub einführung</w:t>
-            </w:r>
+              <w:t xml:space="preserve">Aufgabe 1-3 GitHub </w:t>
+            </w:r>
+            <w:proofErr w:type="spellStart"/>
+            <w:r>
+              <w:t>einführung</w:t>
+            </w:r>
+            <w:proofErr w:type="spellEnd"/>
           </w:p>
         </w:tc>
       </w:tr>
@@ -268,7 +286,15 @@
           </w:tcPr>
           <w:p>
             <w:r>
-              <w:t>Zeit (tatsächlicht)</w:t>
+              <w:t>Zeit (</w:t>
+            </w:r>
+            <w:proofErr w:type="spellStart"/>
+            <w:r>
+              <w:t>tatsächlicht</w:t>
+            </w:r>
+            <w:proofErr w:type="spellEnd"/>
+            <w:r>
+              <w:t>)</w:t>
             </w:r>
           </w:p>
         </w:tc>
@@ -300,7 +326,15 @@
           </w:tcPr>
           <w:p>
             <w:r>
-              <w:t>GitHub einrichten, Repositoris erstellen, Game Idee definieren</w:t>
+              <w:t xml:space="preserve">GitHub einrichten, </w:t>
+            </w:r>
+            <w:proofErr w:type="spellStart"/>
+            <w:r>
+              <w:t>Repositoris</w:t>
+            </w:r>
+            <w:proofErr w:type="spellEnd"/>
+            <w:r>
+              <w:t xml:space="preserve"> erstellen, Game Idee definieren</w:t>
             </w:r>
           </w:p>
         </w:tc>
@@ -322,7 +356,15 @@
           </w:tcPr>
           <w:p>
             <w:r>
-              <w:t>GitHub einrichten, Repositoris erstellen, Game Idee definieren</w:t>
+              <w:t xml:space="preserve">GitHub einrichten, </w:t>
+            </w:r>
+            <w:proofErr w:type="spellStart"/>
+            <w:r>
+              <w:t>Repositoris</w:t>
+            </w:r>
+            <w:proofErr w:type="spellEnd"/>
+            <w:r>
+              <w:t xml:space="preserve"> erstellen, Game Idee definieren</w:t>
             </w:r>
           </w:p>
         </w:tc>
@@ -370,8 +412,13 @@
             <w:tcW w:w="4531" w:type="dxa"/>
           </w:tcPr>
           <w:p>
-            <w:r>
-              <w:t xml:space="preserve">Ausversehen den falschen Pull-Befehl eingegeben </w:t>
+            <w:proofErr w:type="gramStart"/>
+            <w:r>
+              <w:t>Ausversehen</w:t>
+            </w:r>
+            <w:proofErr w:type="gramEnd"/>
+            <w:r>
+              <w:t xml:space="preserve"> den falschen Pull-Befehl eingegeben </w:t>
             </w:r>
           </w:p>
         </w:tc>
@@ -392,9 +439,19 @@
             <w:tcW w:w="4531" w:type="dxa"/>
           </w:tcPr>
           <w:p>
-            <w:r>
-              <w:t>Git --help</w:t>
-            </w:r>
+            <w:proofErr w:type="spellStart"/>
+            <w:r>
+              <w:t>Git</w:t>
+            </w:r>
+            <w:proofErr w:type="spellEnd"/>
+            <w:r>
+              <w:t xml:space="preserve"> --</w:t>
+            </w:r>
+            <w:proofErr w:type="spellStart"/>
+            <w:r>
+              <w:t>help</w:t>
+            </w:r>
+            <w:proofErr w:type="spellEnd"/>
           </w:p>
         </w:tc>
       </w:tr>
@@ -469,15 +526,27 @@
           </w:tcPr>
           <w:p>
             <w:r>
-              <w:t>Zeit (tatsächlicht)</w:t>
-            </w:r>
-          </w:p>
-        </w:tc>
-        <w:tc>
-          <w:tcPr>
-            <w:tcW w:w="4531" w:type="dxa"/>
-          </w:tcPr>
-          <w:p/>
+              <w:t>Zeit (</w:t>
+            </w:r>
+            <w:proofErr w:type="spellStart"/>
+            <w:r>
+              <w:t>tatsächlicht</w:t>
+            </w:r>
+            <w:proofErr w:type="spellEnd"/>
+            <w:r>
+              <w:t>)</w:t>
+            </w:r>
+          </w:p>
+        </w:tc>
+        <w:tc>
+          <w:tcPr>
+            <w:tcW w:w="4531" w:type="dxa"/>
+          </w:tcPr>
+          <w:p>
+            <w:r>
+              <w:t>3.5h</w:t>
+            </w:r>
+          </w:p>
         </w:tc>
       </w:tr>
       <w:tr>
@@ -526,7 +595,21 @@
           <w:tcPr>
             <w:tcW w:w="4531" w:type="dxa"/>
           </w:tcPr>
-          <w:p/>
+          <w:p>
+            <w:r>
+              <w:t>Repos erstellt.</w:t>
+            </w:r>
+          </w:p>
+          <w:p>
+            <w:r>
+              <w:t>Grösstenteils die Attribute definiert.</w:t>
+            </w:r>
+          </w:p>
+          <w:p>
+            <w:r>
+              <w:t>Klassendiagramm grösstenteils fertig (neue Attribute und Methoden möglich)</w:t>
+            </w:r>
+          </w:p>
         </w:tc>
       </w:tr>
       <w:tr>
@@ -544,7 +627,11 @@
           <w:tcPr>
             <w:tcW w:w="4531" w:type="dxa"/>
           </w:tcPr>
-          <w:p/>
+          <w:p>
+            <w:r>
+              <w:t>Repos erstellt, Attribute definiert, Klassendiagramm gemacht</w:t>
+            </w:r>
+          </w:p>
         </w:tc>
       </w:tr>
       <w:tr>
@@ -562,7 +649,11 @@
           <w:tcPr>
             <w:tcW w:w="4531" w:type="dxa"/>
           </w:tcPr>
-          <w:p/>
+          <w:p>
+            <w:r>
+              <w:t>Attribute und Methoden sind noch nicht ganz klar, wird sich im Verlauf des Programmierens wahrscheinlich aufklären</w:t>
+            </w:r>
+          </w:p>
         </w:tc>
       </w:tr>
       <w:tr>
@@ -1408,12 +1499,7 @@
 </file>
 
 <file path=customXml/item1.xml><?xml version="1.0" encoding="utf-8"?>
-<?mso-contentType ?>
-<FormTemplates xmlns="http://schemas.microsoft.com/sharepoint/v3/contenttype/forms">
-  <Display>DocumentLibraryForm</Display>
-  <Edit>DocumentLibraryForm</Edit>
-  <New>DocumentLibraryForm</New>
-</FormTemplates>
+<b:Sources xmlns:b="http://schemas.openxmlformats.org/officeDocument/2006/bibliography" xmlns="http://schemas.openxmlformats.org/officeDocument/2006/bibliography" SelectedStyle="\APASixthEditionOfficeOnline.xsl" StyleName="APA" Version="6"/>
 </file>
 
 <file path=customXml/item2.xml><?xml version="1.0" encoding="utf-8"?>
@@ -1628,7 +1714,12 @@
 </file>
 
 <file path=customXml/item3.xml><?xml version="1.0" encoding="utf-8"?>
-<b:Sources xmlns:b="http://schemas.openxmlformats.org/officeDocument/2006/bibliography" xmlns="http://schemas.openxmlformats.org/officeDocument/2006/bibliography" SelectedStyle="\APASixthEditionOfficeOnline.xsl" StyleName="APA" Version="6"/>
+<?mso-contentType ?>
+<FormTemplates xmlns="http://schemas.microsoft.com/sharepoint/v3/contenttype/forms">
+  <Display>DocumentLibraryForm</Display>
+  <Edit>DocumentLibraryForm</Edit>
+  <New>DocumentLibraryForm</New>
+</FormTemplates>
 </file>
 
 <file path=customXml/item4.xml><?xml version="1.0" encoding="utf-8"?>
@@ -1638,9 +1729,9 @@
 </file>
 
 <file path=customXml/itemProps1.xml><?xml version="1.0" encoding="utf-8"?>
-<ds:datastoreItem xmlns:ds="http://schemas.openxmlformats.org/officeDocument/2006/customXml" ds:itemID="{5F5E8C01-D4FF-48C9-AFB5-E6EE6E664CC1}">
+<ds:datastoreItem xmlns:ds="http://schemas.openxmlformats.org/officeDocument/2006/customXml" ds:itemID="{ADA29564-0A9F-4F5D-B2C2-9FFB9F87B03E}">
   <ds:schemaRefs>
-    <ds:schemaRef ds:uri="http://schemas.microsoft.com/sharepoint/v3/contenttype/forms"/>
+    <ds:schemaRef ds:uri="http://schemas.openxmlformats.org/officeDocument/2006/bibliography"/>
   </ds:schemaRefs>
 </ds:datastoreItem>
 </file>
@@ -1665,9 +1756,9 @@
 </file>
 
 <file path=customXml/itemProps3.xml><?xml version="1.0" encoding="utf-8"?>
-<ds:datastoreItem xmlns:ds="http://schemas.openxmlformats.org/officeDocument/2006/customXml" ds:itemID="{ADA29564-0A9F-4F5D-B2C2-9FFB9F87B03E}">
+<ds:datastoreItem xmlns:ds="http://schemas.openxmlformats.org/officeDocument/2006/customXml" ds:itemID="{5F5E8C01-D4FF-48C9-AFB5-E6EE6E664CC1}">
   <ds:schemaRefs>
-    <ds:schemaRef ds:uri="http://schemas.openxmlformats.org/officeDocument/2006/bibliography"/>
+    <ds:schemaRef ds:uri="http://schemas.microsoft.com/sharepoint/v3/contenttype/forms"/>
   </ds:schemaRefs>
 </ds:datastoreItem>
 </file>

</xml_diff>

<commit_message>
Ziitplan von dem Gameprojekt
</commit_message>
<xml_diff>
--- a/Tagesjournal.docx
+++ b/Tagesjournal.docx
@@ -677,6 +677,7 @@
     </w:tbl>
     <w:p>
       <w:pPr>
+        <w:jc w:val="right"/>
         <w:rPr>
           <w:b/>
           <w:bCs/>
@@ -685,6 +686,469 @@
         </w:rPr>
       </w:pPr>
     </w:p>
+    <w:p>
+      <w:pPr>
+        <w:jc w:val="right"/>
+        <w:rPr>
+          <w:b/>
+          <w:bCs/>
+          <w:sz w:val="36"/>
+          <w:szCs w:val="36"/>
+        </w:rPr>
+      </w:pPr>
+    </w:p>
+    <w:p>
+      <w:pPr>
+        <w:rPr>
+          <w:b/>
+          <w:bCs/>
+          <w:sz w:val="36"/>
+          <w:szCs w:val="36"/>
+        </w:rPr>
+      </w:pPr>
+      <w:r>
+        <w:rPr>
+          <w:b/>
+          <w:bCs/>
+          <w:sz w:val="36"/>
+          <w:szCs w:val="36"/>
+        </w:rPr>
+        <w:lastRenderedPageBreak/>
+        <w:t>13.12.2021</w:t>
+      </w:r>
+    </w:p>
+    <w:tbl>
+      <w:tblPr>
+        <w:tblStyle w:val="Tabellenraster"/>
+        <w:tblpPr w:leftFromText="142" w:rightFromText="142" w:vertAnchor="text" w:horzAnchor="margin" w:tblpY="1"/>
+        <w:tblOverlap w:val="never"/>
+        <w:tblW w:w="0" w:type="auto"/>
+        <w:tblLook w:val="04A0" w:firstRow="1" w:lastRow="0" w:firstColumn="1" w:lastColumn="0" w:noHBand="0" w:noVBand="1"/>
+      </w:tblPr>
+      <w:tblGrid>
+        <w:gridCol w:w="4531"/>
+        <w:gridCol w:w="4531"/>
+      </w:tblGrid>
+      <w:tr>
+        <w:tc>
+          <w:tcPr>
+            <w:tcW w:w="4531" w:type="dxa"/>
+          </w:tcPr>
+          <w:p>
+            <w:r>
+              <w:t>Zeit (geplant)</w:t>
+            </w:r>
+          </w:p>
+        </w:tc>
+        <w:tc>
+          <w:tcPr>
+            <w:tcW w:w="4531" w:type="dxa"/>
+          </w:tcPr>
+          <w:p>
+            <w:r>
+              <w:t>4h</w:t>
+            </w:r>
+          </w:p>
+        </w:tc>
+      </w:tr>
+      <w:tr>
+        <w:tc>
+          <w:tcPr>
+            <w:tcW w:w="4531" w:type="dxa"/>
+          </w:tcPr>
+          <w:p>
+            <w:r>
+              <w:t>Zeit (</w:t>
+            </w:r>
+            <w:proofErr w:type="spellStart"/>
+            <w:r>
+              <w:t>tatsächlicht</w:t>
+            </w:r>
+            <w:proofErr w:type="spellEnd"/>
+            <w:r>
+              <w:t>)</w:t>
+            </w:r>
+          </w:p>
+        </w:tc>
+        <w:tc>
+          <w:tcPr>
+            <w:tcW w:w="4531" w:type="dxa"/>
+          </w:tcPr>
+          <w:p>
+            <w:r>
+              <w:t>4h</w:t>
+            </w:r>
+          </w:p>
+        </w:tc>
+      </w:tr>
+      <w:tr>
+        <w:tc>
+          <w:tcPr>
+            <w:tcW w:w="4531" w:type="dxa"/>
+          </w:tcPr>
+          <w:p>
+            <w:r>
+              <w:t>Geplante Ziele</w:t>
+            </w:r>
+          </w:p>
+        </w:tc>
+        <w:tc>
+          <w:tcPr>
+            <w:tcW w:w="4531" w:type="dxa"/>
+          </w:tcPr>
+          <w:p>
+            <w:r>
+              <w:t xml:space="preserve">Zeitplan erstellen, Klassen </w:t>
+            </w:r>
+            <w:r>
+              <w:t>mit Attributen erstellen</w:t>
+            </w:r>
+          </w:p>
+        </w:tc>
+      </w:tr>
+      <w:tr>
+        <w:tc>
+          <w:tcPr>
+            <w:tcW w:w="4531" w:type="dxa"/>
+          </w:tcPr>
+          <w:p>
+            <w:r>
+              <w:t>Erreichte Ziele</w:t>
+            </w:r>
+          </w:p>
+        </w:tc>
+        <w:tc>
+          <w:tcPr>
+            <w:tcW w:w="4531" w:type="dxa"/>
+          </w:tcPr>
+          <w:p>
+            <w:r>
+              <w:t>Zeitplan erstellen, Klassen mit Attributen erstellen</w:t>
+            </w:r>
+          </w:p>
+        </w:tc>
+      </w:tr>
+      <w:tr>
+        <w:tc>
+          <w:tcPr>
+            <w:tcW w:w="4531" w:type="dxa"/>
+          </w:tcPr>
+          <w:p>
+            <w:r>
+              <w:t>Ausgeführte Arbeiten</w:t>
+            </w:r>
+          </w:p>
+        </w:tc>
+        <w:tc>
+          <w:tcPr>
+            <w:tcW w:w="4531" w:type="dxa"/>
+          </w:tcPr>
+          <w:p>
+            <w:r>
+              <w:t>Zeitplan erstellen, Klassen mit Attributen erstellen, Dokumentationen aktualisiert</w:t>
+            </w:r>
+          </w:p>
+        </w:tc>
+      </w:tr>
+      <w:tr>
+        <w:tc>
+          <w:tcPr>
+            <w:tcW w:w="4531" w:type="dxa"/>
+          </w:tcPr>
+          <w:p>
+            <w:r>
+              <w:t>Probleme</w:t>
+            </w:r>
+          </w:p>
+        </w:tc>
+        <w:tc>
+          <w:tcPr>
+            <w:tcW w:w="4531" w:type="dxa"/>
+          </w:tcPr>
+          <w:p>
+            <w:proofErr w:type="spellStart"/>
+            <w:r>
+              <w:t>Eclipse</w:t>
+            </w:r>
+            <w:proofErr w:type="spellEnd"/>
+            <w:r>
+              <w:t xml:space="preserve"> externe Library </w:t>
+            </w:r>
+            <w:proofErr w:type="gramStart"/>
+            <w:r>
+              <w:t>einfügen(</w:t>
+            </w:r>
+            <w:proofErr w:type="gramEnd"/>
+            <w:r>
+              <w:t>vergessen wie)</w:t>
+            </w:r>
+          </w:p>
+        </w:tc>
+      </w:tr>
+      <w:tr>
+        <w:tc>
+          <w:tcPr>
+            <w:tcW w:w="4531" w:type="dxa"/>
+          </w:tcPr>
+          <w:p>
+            <w:r>
+              <w:t>Hilfestellung</w:t>
+            </w:r>
+          </w:p>
+        </w:tc>
+        <w:tc>
+          <w:tcPr>
+            <w:tcW w:w="4531" w:type="dxa"/>
+          </w:tcPr>
+          <w:p>
+            <w:r>
+              <w:t>Internet</w:t>
+            </w:r>
+          </w:p>
+        </w:tc>
+      </w:tr>
+    </w:tbl>
+    <w:p>
+      <w:pPr>
+        <w:jc w:val="right"/>
+        <w:rPr>
+          <w:b/>
+          <w:bCs/>
+          <w:sz w:val="36"/>
+          <w:szCs w:val="36"/>
+        </w:rPr>
+      </w:pPr>
+    </w:p>
+    <w:p>
+      <w:pPr>
+        <w:rPr>
+          <w:b/>
+          <w:bCs/>
+          <w:sz w:val="36"/>
+          <w:szCs w:val="36"/>
+        </w:rPr>
+      </w:pPr>
+      <w:r>
+        <w:rPr>
+          <w:b/>
+          <w:bCs/>
+          <w:sz w:val="36"/>
+          <w:szCs w:val="36"/>
+        </w:rPr>
+        <w:t>0</w:t>
+      </w:r>
+      <w:r>
+        <w:rPr>
+          <w:b/>
+          <w:bCs/>
+          <w:sz w:val="36"/>
+          <w:szCs w:val="36"/>
+        </w:rPr>
+        <w:t>3.</w:t>
+      </w:r>
+      <w:r>
+        <w:rPr>
+          <w:b/>
+          <w:bCs/>
+          <w:sz w:val="36"/>
+          <w:szCs w:val="36"/>
+        </w:rPr>
+        <w:t>01</w:t>
+      </w:r>
+      <w:r>
+        <w:rPr>
+          <w:b/>
+          <w:bCs/>
+          <w:sz w:val="36"/>
+          <w:szCs w:val="36"/>
+        </w:rPr>
+        <w:t>.202</w:t>
+      </w:r>
+      <w:r>
+        <w:rPr>
+          <w:b/>
+          <w:bCs/>
+          <w:sz w:val="36"/>
+          <w:szCs w:val="36"/>
+        </w:rPr>
+        <w:t>2</w:t>
+      </w:r>
+    </w:p>
+    <w:tbl>
+      <w:tblPr>
+        <w:tblStyle w:val="Tabellenraster"/>
+        <w:tblpPr w:leftFromText="142" w:rightFromText="142" w:vertAnchor="text" w:horzAnchor="margin" w:tblpY="1"/>
+        <w:tblOverlap w:val="never"/>
+        <w:tblW w:w="0" w:type="auto"/>
+        <w:tblLook w:val="04A0" w:firstRow="1" w:lastRow="0" w:firstColumn="1" w:lastColumn="0" w:noHBand="0" w:noVBand="1"/>
+      </w:tblPr>
+      <w:tblGrid>
+        <w:gridCol w:w="4531"/>
+        <w:gridCol w:w="4531"/>
+      </w:tblGrid>
+      <w:tr>
+        <w:tc>
+          <w:tcPr>
+            <w:tcW w:w="4531" w:type="dxa"/>
+          </w:tcPr>
+          <w:p>
+            <w:r>
+              <w:t>Zeit (geplant)</w:t>
+            </w:r>
+          </w:p>
+        </w:tc>
+        <w:tc>
+          <w:tcPr>
+            <w:tcW w:w="4531" w:type="dxa"/>
+          </w:tcPr>
+          <w:p>
+            <w:r>
+              <w:t>4h</w:t>
+            </w:r>
+          </w:p>
+        </w:tc>
+      </w:tr>
+      <w:tr>
+        <w:tc>
+          <w:tcPr>
+            <w:tcW w:w="4531" w:type="dxa"/>
+          </w:tcPr>
+          <w:p>
+            <w:r>
+              <w:t>Zeit (</w:t>
+            </w:r>
+            <w:proofErr w:type="spellStart"/>
+            <w:r>
+              <w:t>tatsächlicht</w:t>
+            </w:r>
+            <w:proofErr w:type="spellEnd"/>
+            <w:r>
+              <w:t>)</w:t>
+            </w:r>
+          </w:p>
+        </w:tc>
+        <w:tc>
+          <w:tcPr>
+            <w:tcW w:w="4531" w:type="dxa"/>
+          </w:tcPr>
+          <w:p>
+            <w:r>
+              <w:t>4h</w:t>
+            </w:r>
+          </w:p>
+        </w:tc>
+      </w:tr>
+      <w:tr>
+        <w:tc>
+          <w:tcPr>
+            <w:tcW w:w="4531" w:type="dxa"/>
+          </w:tcPr>
+          <w:p>
+            <w:r>
+              <w:t>Geplante Ziele</w:t>
+            </w:r>
+          </w:p>
+        </w:tc>
+        <w:tc>
+          <w:tcPr>
+            <w:tcW w:w="4531" w:type="dxa"/>
+          </w:tcPr>
+          <w:p>
+            <w:r>
+              <w:t>Interface</w:t>
+            </w:r>
+          </w:p>
+        </w:tc>
+      </w:tr>
+      <w:tr>
+        <w:tc>
+          <w:tcPr>
+            <w:tcW w:w="4531" w:type="dxa"/>
+          </w:tcPr>
+          <w:p>
+            <w:r>
+              <w:t>Erreichte Ziele</w:t>
+            </w:r>
+          </w:p>
+        </w:tc>
+        <w:tc>
+          <w:tcPr>
+            <w:tcW w:w="4531" w:type="dxa"/>
+          </w:tcPr>
+          <w:p>
+            <w:r>
+              <w:t>Interface</w:t>
+            </w:r>
+          </w:p>
+        </w:tc>
+      </w:tr>
+      <w:tr>
+        <w:tc>
+          <w:tcPr>
+            <w:tcW w:w="4531" w:type="dxa"/>
+          </w:tcPr>
+          <w:p>
+            <w:r>
+              <w:t>Ausgeführte Arbeiten</w:t>
+            </w:r>
+          </w:p>
+        </w:tc>
+        <w:tc>
+          <w:tcPr>
+            <w:tcW w:w="4531" w:type="dxa"/>
+          </w:tcPr>
+          <w:p>
+            <w:r>
+              <w:t>Gamefenster erstellt</w:t>
+            </w:r>
+          </w:p>
+        </w:tc>
+      </w:tr>
+      <w:tr>
+        <w:tc>
+          <w:tcPr>
+            <w:tcW w:w="4531" w:type="dxa"/>
+          </w:tcPr>
+          <w:p>
+            <w:r>
+              <w:t>Probleme</w:t>
+            </w:r>
+          </w:p>
+        </w:tc>
+        <w:tc>
+          <w:tcPr>
+            <w:tcW w:w="4531" w:type="dxa"/>
+          </w:tcPr>
+          <w:p>
+            <w:r>
+              <w:t>-</w:t>
+            </w:r>
+          </w:p>
+        </w:tc>
+      </w:tr>
+      <w:tr>
+        <w:tc>
+          <w:tcPr>
+            <w:tcW w:w="4531" w:type="dxa"/>
+          </w:tcPr>
+          <w:p>
+            <w:r>
+              <w:t>Hilfestellung</w:t>
+            </w:r>
+          </w:p>
+        </w:tc>
+        <w:tc>
+          <w:tcPr>
+            <w:tcW w:w="4531" w:type="dxa"/>
+          </w:tcPr>
+          <w:p>
+            <w:r>
+              <w:t>Internet</w:t>
+            </w:r>
+          </w:p>
+        </w:tc>
+      </w:tr>
+    </w:tbl>
     <w:p>
       <w:pPr>
         <w:rPr>
@@ -1199,6 +1663,50 @@
         <w:insideV w:val="single" w:sz="4" w:space="0" w:color="auto"/>
       </w:tblBorders>
     </w:tblPr>
+  </w:style>
+  <w:style w:type="paragraph" w:styleId="Kopfzeile">
+    <w:name w:val="header"/>
+    <w:basedOn w:val="Standard"/>
+    <w:link w:val="KopfzeileZchn"/>
+    <w:uiPriority w:val="99"/>
+    <w:unhideWhenUsed/>
+    <w:rsid w:val="00E039E3"/>
+    <w:pPr>
+      <w:tabs>
+        <w:tab w:val="center" w:pos="4536"/>
+        <w:tab w:val="right" w:pos="9072"/>
+      </w:tabs>
+      <w:spacing w:after="0" w:line="240" w:lineRule="auto"/>
+    </w:pPr>
+  </w:style>
+  <w:style w:type="character" w:customStyle="1" w:styleId="KopfzeileZchn">
+    <w:name w:val="Kopfzeile Zchn"/>
+    <w:basedOn w:val="Absatz-Standardschriftart"/>
+    <w:link w:val="Kopfzeile"/>
+    <w:uiPriority w:val="99"/>
+    <w:rsid w:val="00E039E3"/>
+  </w:style>
+  <w:style w:type="paragraph" w:styleId="Fuzeile">
+    <w:name w:val="footer"/>
+    <w:basedOn w:val="Standard"/>
+    <w:link w:val="FuzeileZchn"/>
+    <w:uiPriority w:val="99"/>
+    <w:unhideWhenUsed/>
+    <w:rsid w:val="00E039E3"/>
+    <w:pPr>
+      <w:tabs>
+        <w:tab w:val="center" w:pos="4536"/>
+        <w:tab w:val="right" w:pos="9072"/>
+      </w:tabs>
+      <w:spacing w:after="0" w:line="240" w:lineRule="auto"/>
+    </w:pPr>
+  </w:style>
+  <w:style w:type="character" w:customStyle="1" w:styleId="FuzeileZchn">
+    <w:name w:val="Fußzeile Zchn"/>
+    <w:basedOn w:val="Absatz-Standardschriftart"/>
+    <w:link w:val="Fuzeile"/>
+    <w:uiPriority w:val="99"/>
+    <w:rsid w:val="00E039E3"/>
   </w:style>
 </w:styles>
 </file>

</xml_diff>